<commit_message>
update chuong 2 3
</commit_message>
<xml_diff>
--- a/Luận Văn/Chương III.docx
+++ b/Luận Văn/Chương III.docx
@@ -2553,6 +2553,7 @@
           <w:rFonts w:ascii="Arial" w:hAnsi="Arial" w:cs="Arial"/>
           <w:sz w:val="28"/>
           <w:szCs w:val="28"/>
+          <w:lang w:val="vi-VN"/>
         </w:rPr>
       </w:pPr>
       <w:r>
@@ -2614,12 +2615,99 @@
     </w:p>
     <w:p>
       <w:pPr>
-        <w:pStyle w:val="ListParagraph"/>
-        <w:numPr>
-          <w:ilvl w:val="2"/>
-          <w:numId w:val="3"/>
-        </w:numPr>
-        <w:spacing w:line="360" w:lineRule="auto"/>
+        <w:spacing w:line="360" w:lineRule="auto"/>
+        <w:rPr>
+          <w:rFonts w:ascii="Arial" w:hAnsi="Arial" w:cs="Arial"/>
+          <w:sz w:val="28"/>
+          <w:szCs w:val="28"/>
+          <w:lang w:val="vi-VN"/>
+        </w:rPr>
+      </w:pPr>
+      <w:r>
+        <w:rPr>
+          <w:rFonts w:ascii="Arial" w:hAnsi="Arial" w:cs="Arial"/>
+          <w:sz w:val="28"/>
+          <w:szCs w:val="28"/>
+          <w:lang w:val="vi-VN"/>
+        </w:rPr>
+        <w:t>Thành phần thứ ba là bộ giải mã (decoder). Đối với bộ giải mã, chúng em chia thành hai trường hợp riêng biệt là huấn luyện mô hình(training) và dự đoán (inference). Trong quá trình huấn luyện chúng em sử dụng TrainingHelper còn khi dự đoán, chúng em sử dụng BasicDecoder với BeamSearchDecoder.</w:t>
+      </w:r>
+    </w:p>
+    <w:p>
+      <w:pPr>
+        <w:spacing w:line="360" w:lineRule="auto"/>
+        <w:rPr>
+          <w:rFonts w:ascii="Arial" w:hAnsi="Arial" w:cs="Arial"/>
+          <w:sz w:val="28"/>
+          <w:szCs w:val="28"/>
+          <w:lang w:val="vi-VN"/>
+        </w:rPr>
+      </w:pPr>
+    </w:p>
+    <w:p>
+      <w:pPr>
+        <w:pStyle w:val="Heading1"/>
+        <w:spacing w:before="0" w:beforeAutospacing="0" w:line="360" w:lineRule="auto"/>
+        <w:ind w:left="720"/>
+        <w:rPr>
+          <w:rFonts w:ascii="Helvetica Neue" w:hAnsi="Helvetica Neue"/>
+          <w:b w:val="0"/>
+          <w:bCs w:val="0"/>
+          <w:color w:val="1B1B1B"/>
+          <w:sz w:val="28"/>
+          <w:szCs w:val="28"/>
+          <w:lang w:val="vi-VN"/>
+        </w:rPr>
+      </w:pPr>
+      <w:r>
+        <w:rPr>
+          <w:rFonts w:ascii="Segoe UI Symbol" w:hAnsi="Segoe UI Symbol" w:cs="Segoe UI Symbol"/>
+          <w:b w:val="0"/>
+          <w:bCs w:val="0"/>
+          <w:sz w:val="28"/>
+          <w:szCs w:val="28"/>
+        </w:rPr>
+        <w:t>❖</w:t>
+      </w:r>
+      <w:r>
+        <w:rPr>
+          <w:rFonts w:ascii="Arial" w:hAnsi="Arial" w:cs="Arial"/>
+          <w:b w:val="0"/>
+          <w:bCs w:val="0"/>
+          <w:sz w:val="28"/>
+          <w:szCs w:val="28"/>
+        </w:rPr>
+        <w:t> </w:t>
+      </w:r>
+      <w:proofErr w:type="spellStart"/>
+      <w:r>
+        <w:rPr>
+          <w:rFonts w:ascii="Arial" w:hAnsi="Arial" w:cs="Arial"/>
+          <w:b w:val="0"/>
+          <w:bCs w:val="0"/>
+          <w:sz w:val="28"/>
+          <w:szCs w:val="28"/>
+        </w:rPr>
+        <w:t>Huấn</w:t>
+      </w:r>
+      <w:proofErr w:type="spellEnd"/>
+      <w:r>
+        <w:rPr>
+          <w:rFonts w:ascii="Arial" w:hAnsi="Arial" w:cs="Arial"/>
+          <w:b w:val="0"/>
+          <w:bCs w:val="0"/>
+          <w:sz w:val="28"/>
+          <w:szCs w:val="28"/>
+          <w:lang w:val="vi-VN"/>
+        </w:rPr>
+        <w:t xml:space="preserve"> luyện: chúng em sử dụng BahdanauAttention và TrainingHelper để huấn luyện mô hình. Chúng em còn sử dụng AdamOptimizer để cập nhật tham số cho mô hình và còn sử dụng Gradient Clipping để tránh mô hình bị bùng nổ độ dốc (exploding gradients).</w:t>
+      </w:r>
+    </w:p>
+    <w:p>
+      <w:pPr>
+        <w:pStyle w:val="NormalWeb"/>
+        <w:spacing w:line="360" w:lineRule="auto"/>
+        <w:ind w:left="720"/>
         <w:rPr>
           <w:rFonts w:ascii="Arial" w:hAnsi="Arial" w:cs="Arial"/>
           <w:b/>
@@ -2631,262 +2719,49 @@
       </w:pPr>
       <w:r>
         <w:rPr>
-          <w:rFonts w:ascii="Arial" w:hAnsi="Arial" w:cs="Arial"/>
-          <w:b/>
-          <w:bCs/>
-          <w:sz w:val="28"/>
-          <w:szCs w:val="28"/>
-          <w:lang w:val="vi-VN"/>
-        </w:rPr>
-        <w:t>Kết hợp mô hình với tìm kiếm chùm tia (Beam-search)</w:t>
-      </w:r>
-    </w:p>
-    <w:p>
-      <w:pPr>
-        <w:spacing w:line="360" w:lineRule="auto"/>
-        <w:rPr>
-          <w:rFonts w:ascii="Arial" w:hAnsi="Arial" w:cs="Arial"/>
-          <w:b/>
-          <w:bCs/>
-          <w:sz w:val="28"/>
-          <w:szCs w:val="28"/>
-          <w:lang w:val="vi-VN"/>
-        </w:rPr>
-      </w:pPr>
-    </w:p>
-    <w:p>
-      <w:pPr>
-        <w:spacing w:line="360" w:lineRule="auto"/>
-        <w:rPr>
-          <w:rFonts w:ascii="Arial" w:hAnsi="Arial" w:cs="Arial"/>
-          <w:b/>
-          <w:bCs/>
-          <w:sz w:val="28"/>
-          <w:szCs w:val="28"/>
-          <w:lang w:val="vi-VN"/>
-        </w:rPr>
-      </w:pPr>
-    </w:p>
-    <w:p>
-      <w:pPr>
-        <w:spacing w:line="360" w:lineRule="auto"/>
-        <w:rPr>
-          <w:rFonts w:ascii="Arial" w:hAnsi="Arial" w:cs="Arial"/>
-          <w:b/>
-          <w:bCs/>
-          <w:sz w:val="28"/>
-          <w:szCs w:val="28"/>
-          <w:lang w:val="vi-VN"/>
-        </w:rPr>
-      </w:pPr>
-    </w:p>
-    <w:p>
-      <w:pPr>
-        <w:spacing w:line="360" w:lineRule="auto"/>
-        <w:rPr>
-          <w:rFonts w:ascii="Arial" w:hAnsi="Arial" w:cs="Arial"/>
-          <w:b/>
-          <w:bCs/>
-          <w:sz w:val="28"/>
-          <w:szCs w:val="28"/>
-          <w:lang w:val="vi-VN"/>
-        </w:rPr>
-      </w:pPr>
-    </w:p>
-    <w:p>
-      <w:pPr>
-        <w:spacing w:line="360" w:lineRule="auto"/>
-        <w:rPr>
-          <w:rFonts w:ascii="Arial" w:hAnsi="Arial" w:cs="Arial"/>
-          <w:b/>
-          <w:bCs/>
-          <w:sz w:val="28"/>
-          <w:szCs w:val="28"/>
-          <w:lang w:val="vi-VN"/>
-        </w:rPr>
-      </w:pPr>
-    </w:p>
-    <w:p>
-      <w:pPr>
-        <w:spacing w:line="360" w:lineRule="auto"/>
-        <w:rPr>
-          <w:rFonts w:ascii="Arial" w:hAnsi="Arial" w:cs="Arial"/>
-          <w:b/>
-          <w:bCs/>
-          <w:sz w:val="28"/>
-          <w:szCs w:val="28"/>
-          <w:lang w:val="vi-VN"/>
-        </w:rPr>
-      </w:pPr>
-    </w:p>
-    <w:p>
-      <w:pPr>
-        <w:spacing w:line="360" w:lineRule="auto"/>
-        <w:rPr>
-          <w:rFonts w:ascii="Arial" w:hAnsi="Arial" w:cs="Arial"/>
-          <w:b/>
-          <w:bCs/>
-          <w:sz w:val="28"/>
-          <w:szCs w:val="28"/>
-          <w:lang w:val="vi-VN"/>
-        </w:rPr>
-      </w:pPr>
-    </w:p>
-    <w:p>
-      <w:pPr>
-        <w:spacing w:line="360" w:lineRule="auto"/>
-        <w:rPr>
-          <w:rFonts w:ascii="Arial" w:hAnsi="Arial" w:cs="Arial"/>
-          <w:b/>
-          <w:bCs/>
-          <w:sz w:val="28"/>
-          <w:szCs w:val="28"/>
-          <w:lang w:val="vi-VN"/>
-        </w:rPr>
-      </w:pPr>
-    </w:p>
-    <w:p>
-      <w:pPr>
-        <w:spacing w:line="360" w:lineRule="auto"/>
-        <w:rPr>
-          <w:rFonts w:ascii="Arial" w:hAnsi="Arial" w:cs="Arial"/>
-          <w:b/>
-          <w:bCs/>
-          <w:sz w:val="28"/>
-          <w:szCs w:val="28"/>
-          <w:lang w:val="vi-VN"/>
-        </w:rPr>
-      </w:pPr>
-    </w:p>
-    <w:p>
-      <w:pPr>
-        <w:spacing w:line="360" w:lineRule="auto"/>
-        <w:rPr>
-          <w:rFonts w:ascii="Arial" w:hAnsi="Arial" w:cs="Arial"/>
-          <w:b/>
-          <w:bCs/>
-          <w:sz w:val="28"/>
-          <w:szCs w:val="28"/>
-          <w:lang w:val="vi-VN"/>
-        </w:rPr>
-      </w:pPr>
-    </w:p>
-    <w:p>
-      <w:pPr>
-        <w:spacing w:line="360" w:lineRule="auto"/>
-        <w:rPr>
-          <w:rFonts w:ascii="Arial" w:hAnsi="Arial" w:cs="Arial"/>
-          <w:b/>
-          <w:bCs/>
-          <w:sz w:val="28"/>
-          <w:szCs w:val="28"/>
-          <w:lang w:val="vi-VN"/>
-        </w:rPr>
-      </w:pPr>
-    </w:p>
-    <w:p>
-      <w:pPr>
-        <w:spacing w:line="360" w:lineRule="auto"/>
-        <w:rPr>
-          <w:rFonts w:ascii="Arial" w:hAnsi="Arial" w:cs="Arial"/>
-          <w:b/>
-          <w:bCs/>
-          <w:sz w:val="28"/>
-          <w:szCs w:val="28"/>
-          <w:lang w:val="vi-VN"/>
-        </w:rPr>
-      </w:pPr>
-    </w:p>
-    <w:p>
-      <w:pPr>
-        <w:spacing w:line="360" w:lineRule="auto"/>
-        <w:rPr>
-          <w:rFonts w:ascii="Arial" w:hAnsi="Arial" w:cs="Arial"/>
-          <w:b/>
-          <w:bCs/>
-          <w:sz w:val="28"/>
-          <w:szCs w:val="28"/>
-          <w:lang w:val="vi-VN"/>
-        </w:rPr>
-      </w:pPr>
-    </w:p>
-    <w:p>
-      <w:pPr>
-        <w:spacing w:line="360" w:lineRule="auto"/>
-        <w:rPr>
-          <w:rFonts w:ascii="Arial" w:hAnsi="Arial" w:cs="Arial"/>
-          <w:b/>
-          <w:bCs/>
-          <w:sz w:val="28"/>
-          <w:szCs w:val="28"/>
-          <w:lang w:val="vi-VN"/>
-        </w:rPr>
-      </w:pPr>
-    </w:p>
-    <w:p>
-      <w:pPr>
-        <w:spacing w:line="360" w:lineRule="auto"/>
-        <w:rPr>
-          <w:rFonts w:ascii="Arial" w:hAnsi="Arial" w:cs="Arial"/>
-          <w:b/>
-          <w:bCs/>
-          <w:sz w:val="28"/>
-          <w:szCs w:val="28"/>
-          <w:lang w:val="vi-VN"/>
-        </w:rPr>
-      </w:pPr>
-    </w:p>
-    <w:p>
-      <w:pPr>
-        <w:spacing w:line="360" w:lineRule="auto"/>
-        <w:rPr>
-          <w:rFonts w:ascii="Arial" w:hAnsi="Arial" w:cs="Arial"/>
-          <w:b/>
-          <w:bCs/>
-          <w:sz w:val="28"/>
-          <w:szCs w:val="28"/>
-          <w:lang w:val="vi-VN"/>
-        </w:rPr>
-      </w:pPr>
-    </w:p>
-    <w:p>
-      <w:pPr>
-        <w:spacing w:line="360" w:lineRule="auto"/>
-        <w:rPr>
-          <w:rFonts w:ascii="Arial" w:hAnsi="Arial" w:cs="Arial"/>
-          <w:b/>
-          <w:bCs/>
-          <w:sz w:val="28"/>
-          <w:szCs w:val="28"/>
-          <w:lang w:val="vi-VN"/>
-        </w:rPr>
-      </w:pPr>
-    </w:p>
-    <w:p>
-      <w:pPr>
-        <w:spacing w:line="360" w:lineRule="auto"/>
-        <w:rPr>
-          <w:rFonts w:ascii="Arial" w:hAnsi="Arial" w:cs="Arial"/>
-          <w:b/>
-          <w:bCs/>
-          <w:sz w:val="28"/>
-          <w:szCs w:val="28"/>
-          <w:lang w:val="vi-VN"/>
-        </w:rPr>
-      </w:pPr>
-    </w:p>
-    <w:p>
-      <w:pPr>
-        <w:spacing w:line="360" w:lineRule="auto"/>
-        <w:rPr>
-          <w:rFonts w:ascii="Arial" w:hAnsi="Arial" w:cs="Arial"/>
-          <w:b/>
-          <w:bCs/>
-          <w:sz w:val="28"/>
-          <w:szCs w:val="28"/>
-          <w:lang w:val="vi-VN"/>
-        </w:rPr>
-      </w:pPr>
+          <w:rFonts w:ascii="Segoe UI Symbol" w:hAnsi="Segoe UI Symbol" w:cs="Segoe UI Symbol"/>
+          <w:sz w:val="28"/>
+          <w:szCs w:val="28"/>
+        </w:rPr>
+        <w:t>❖</w:t>
+      </w:r>
+      <w:r>
+        <w:rPr>
+          <w:rFonts w:ascii="Arial" w:hAnsi="Arial" w:cs="Arial"/>
+          <w:sz w:val="28"/>
+          <w:szCs w:val="28"/>
+        </w:rPr>
+        <w:t> </w:t>
+      </w:r>
+      <w:proofErr w:type="spellStart"/>
+      <w:r>
+        <w:rPr>
+          <w:rFonts w:ascii="Arial" w:hAnsi="Arial" w:cs="Arial"/>
+          <w:sz w:val="28"/>
+          <w:szCs w:val="28"/>
+        </w:rPr>
+        <w:t>Dự</w:t>
+      </w:r>
+      <w:proofErr w:type="spellEnd"/>
+      <w:r>
+        <w:rPr>
+          <w:rFonts w:ascii="Arial" w:hAnsi="Arial" w:cs="Arial"/>
+          <w:sz w:val="28"/>
+          <w:szCs w:val="28"/>
+          <w:lang w:val="vi-VN"/>
+        </w:rPr>
+        <w:t xml:space="preserve"> đoán: sau khi huấn luyện xong mô hình và sử dụng mô hình này để dự đoán kết quả. Tuy nhiên do chúng ta không biết kết quả thực tế như trong quá trình huấn luyện, nên ta cần sử dụng các thuật </w:t>
+      </w:r>
+      <w:r>
+        <w:rPr>
+          <w:rFonts w:ascii="Arial" w:hAnsi="Arial" w:cs="Arial"/>
+          <w:sz w:val="28"/>
+          <w:szCs w:val="28"/>
+          <w:lang w:val="vi-VN"/>
+        </w:rPr>
+        <w:lastRenderedPageBreak/>
+        <w:t>toàn tìm kiếm để cho ra kết quả phù hợp nhất và chúng em chọn sử dụng thuật toán tìm kiếm chùm tia (Beam Search) với beam-width = 10.</w:t>
+      </w:r>
     </w:p>
     <w:p>
       <w:pPr>
@@ -2953,7 +2828,25 @@
           <w:szCs w:val="28"/>
           <w:lang w:val="vi-VN"/>
         </w:rPr>
-        <w:t>Máy chủ (server) được nhóm sinh viên chọn Amazon EC2 làm máy chủ với mục đích tạo ra một cầu nối giữa mô hình đã được huấn luyện (model) và phía ứng dụng sản phẩm (client) – được xây dựng với React Native. Vì vậy trong giới hạn của khoá luận, máy chủ chỉ cung cấp duy nhất một giao diện lập trình (API) với chức năng chuyển đổi từ một văn bản (text) tiếng Anh thành một văn bản (text) tương ứng.</w:t>
+        <w:t>Máy chủ (server) được nhóm sinh viên chọn Amazon EC2 làm máy chủ với mục đích tạo ra một cầu nối giữa mô hình đã được huấn luyện (model) và phía ứng dụng sản phẩm (client) – được xây dựng với React Native. Vì vậy trong giới hạn của khoá luận, máy chủ chỉ cung cấp duy nhất một giao diện lập trình (API) với chức năng chuyển đổi từ một văn bản (text) tiếng Anh thành một văn bản (text)</w:t>
+      </w:r>
+      <w:r>
+        <w:rPr>
+          <w:rFonts w:ascii="Arial" w:hAnsi="Arial" w:cs="Arial"/>
+          <w:sz w:val="28"/>
+          <w:szCs w:val="28"/>
+          <w:lang w:val="vi-VN"/>
+        </w:rPr>
+        <w:t xml:space="preserve"> tiếng Việt</w:t>
+      </w:r>
+      <w:r>
+        <w:rPr>
+          <w:rFonts w:ascii="Arial" w:hAnsi="Arial" w:cs="Arial"/>
+          <w:sz w:val="28"/>
+          <w:szCs w:val="28"/>
+          <w:lang w:val="vi-VN"/>
+        </w:rPr>
+        <w:t xml:space="preserve"> tương ứng.</w:t>
       </w:r>
     </w:p>
     <w:p>
@@ -3019,7 +2912,7 @@
           <w:szCs w:val="28"/>
           <w:lang w:val="vi-VN"/>
         </w:rPr>
-        <w:t>Để ưng dụng hoá hệ thống dịch máy từ tiếng Anh sang tiếng Việt, nhóm sinh viên quyết định xây dựng web để ứng dụng kết quả của hệ thống vào một tình huống cụ thể có thể ứng dụng và thương mại hoá tốt.</w:t>
+        <w:t>Để ng dụng hoá hệ thống dịch máy từ tiếng Anh sang tiếng Việt, nhóm sinh viên quyết định xây dựng web để ứng dụng kết quả của hệ thống vào một tình huống cụ thể có thể ứng dụng và thương mại hoá tốt.</w:t>
       </w:r>
     </w:p>
     <w:p>
@@ -3052,6 +2945,39 @@
         </w:rPr>
         <w:t>Ứng dụng web do nhóm sinh viên xây dựng có chức năng chính là chuyển đổi văn bản tiếng Anh do người dụng nhập vào và đưa ra văn bản tiếng Việt tương ứng .</w:t>
       </w:r>
+    </w:p>
+    <w:p>
+      <w:pPr>
+        <w:spacing w:line="360" w:lineRule="auto"/>
+        <w:rPr>
+          <w:rFonts w:ascii="Arial" w:hAnsi="Arial" w:cs="Arial"/>
+          <w:sz w:val="28"/>
+          <w:szCs w:val="28"/>
+          <w:lang w:val="vi-VN"/>
+        </w:rPr>
+      </w:pPr>
+    </w:p>
+    <w:p>
+      <w:pPr>
+        <w:spacing w:line="360" w:lineRule="auto"/>
+        <w:rPr>
+          <w:rFonts w:ascii="Arial" w:hAnsi="Arial" w:cs="Arial"/>
+          <w:sz w:val="28"/>
+          <w:szCs w:val="28"/>
+          <w:lang w:val="vi-VN"/>
+        </w:rPr>
+      </w:pPr>
+    </w:p>
+    <w:p>
+      <w:pPr>
+        <w:spacing w:line="360" w:lineRule="auto"/>
+        <w:rPr>
+          <w:rFonts w:ascii="Arial" w:hAnsi="Arial" w:cs="Arial"/>
+          <w:sz w:val="28"/>
+          <w:szCs w:val="28"/>
+          <w:lang w:val="vi-VN"/>
+        </w:rPr>
+      </w:pPr>
     </w:p>
     <w:p>
       <w:pPr>
@@ -3085,19 +3011,9 @@
           <w:szCs w:val="28"/>
           <w:lang w:val="vi-VN"/>
         </w:rPr>
+        <w:lastRenderedPageBreak/>
         <w:t>3.6.1 Thiết kế giao diện ứng dụng</w:t>
       </w:r>
-    </w:p>
-    <w:p>
-      <w:pPr>
-        <w:spacing w:line="360" w:lineRule="auto"/>
-        <w:rPr>
-          <w:rFonts w:ascii="Arial" w:hAnsi="Arial" w:cs="Arial"/>
-          <w:sz w:val="28"/>
-          <w:szCs w:val="28"/>
-          <w:lang w:val="vi-VN"/>
-        </w:rPr>
-      </w:pPr>
     </w:p>
     <w:p>
       <w:pPr>
@@ -3111,7 +3027,235 @@
           <w:lang w:val="vi-VN"/>
         </w:rPr>
       </w:pPr>
-      <w:r>
+    </w:p>
+    <w:p>
+      <w:pPr>
+        <w:spacing w:line="360" w:lineRule="auto"/>
+        <w:rPr>
+          <w:rFonts w:ascii="Arial" w:hAnsi="Arial" w:cs="Arial"/>
+          <w:sz w:val="28"/>
+          <w:szCs w:val="28"/>
+          <w:lang w:val="vi-VN"/>
+        </w:rPr>
+      </w:pPr>
+      <w:r>
+        <w:rPr>
+          <w:rFonts w:ascii="Arial" w:hAnsi="Arial" w:cs="Arial"/>
+          <w:sz w:val="28"/>
+          <w:szCs w:val="28"/>
+          <w:lang w:val="vi-VN"/>
+        </w:rPr>
+        <w:t>Giao diện ứng dụng chỉ có một màn hình với chức năng chính là chuyển đổi một văn bản tiếng Anh thành một văn bản tiếng Việt tương ứng.</w:t>
+      </w:r>
+    </w:p>
+    <w:p>
+      <w:pPr>
+        <w:spacing w:line="360" w:lineRule="auto"/>
+        <w:rPr>
+          <w:rFonts w:ascii="Arial" w:hAnsi="Arial" w:cs="Arial"/>
+          <w:sz w:val="28"/>
+          <w:szCs w:val="28"/>
+          <w:lang w:val="vi-VN"/>
+        </w:rPr>
+      </w:pPr>
+    </w:p>
+    <w:p>
+      <w:pPr>
+        <w:spacing w:line="360" w:lineRule="auto"/>
+        <w:rPr>
+          <w:rFonts w:ascii="Arial" w:hAnsi="Arial" w:cs="Arial"/>
+          <w:sz w:val="28"/>
+          <w:szCs w:val="28"/>
+          <w:lang w:val="vi-VN"/>
+        </w:rPr>
+      </w:pPr>
+      <w:r>
+        <w:rPr>
+          <w:rFonts w:ascii="Arial" w:hAnsi="Arial" w:cs="Arial"/>
+          <w:sz w:val="28"/>
+          <w:szCs w:val="28"/>
+          <w:lang w:val="vi-VN"/>
+        </w:rPr>
+        <w:drawing>
+          <wp:inline distT="0" distB="0" distL="0" distR="0" wp14:anchorId="034A5917" wp14:editId="7E353D21">
+            <wp:extent cx="5942224" cy="3004457"/>
+            <wp:effectExtent l="0" t="0" r="1905" b="5715"/>
+            <wp:docPr id="2" name="Picture 2" descr="A screenshot of a cell phone&#10;&#10;Description automatically generated"/>
+            <wp:cNvGraphicFramePr>
+              <a:graphicFrameLocks xmlns:a="http://schemas.openxmlformats.org/drawingml/2006/main" noChangeAspect="1"/>
+            </wp:cNvGraphicFramePr>
+            <a:graphic xmlns:a="http://schemas.openxmlformats.org/drawingml/2006/main">
+              <a:graphicData uri="http://schemas.openxmlformats.org/drawingml/2006/picture">
+                <pic:pic xmlns:pic="http://schemas.openxmlformats.org/drawingml/2006/picture">
+                  <pic:nvPicPr>
+                    <pic:cNvPr id="1" name=""/>
+                    <pic:cNvPicPr/>
+                  </pic:nvPicPr>
+                  <pic:blipFill>
+                    <a:blip r:embed="rId8"/>
+                    <a:stretch>
+                      <a:fillRect/>
+                    </a:stretch>
+                  </pic:blipFill>
+                  <pic:spPr>
+                    <a:xfrm>
+                      <a:off x="0" y="0"/>
+                      <a:ext cx="5946392" cy="3006564"/>
+                    </a:xfrm>
+                    <a:prstGeom prst="rect">
+                      <a:avLst/>
+                    </a:prstGeom>
+                  </pic:spPr>
+                </pic:pic>
+              </a:graphicData>
+            </a:graphic>
+          </wp:inline>
+        </w:drawing>
+      </w:r>
+    </w:p>
+    <w:p>
+      <w:pPr>
+        <w:spacing w:line="360" w:lineRule="auto"/>
+        <w:jc w:val="center"/>
+        <w:rPr>
+          <w:rFonts w:ascii="Arial" w:hAnsi="Arial" w:cs="Arial"/>
+          <w:sz w:val="28"/>
+          <w:szCs w:val="28"/>
+          <w:lang w:val="vi-VN"/>
+        </w:rPr>
+      </w:pPr>
+      <w:r>
+        <w:rPr>
+          <w:rFonts w:ascii="Arial" w:hAnsi="Arial" w:cs="Arial"/>
+          <w:sz w:val="28"/>
+          <w:szCs w:val="28"/>
+          <w:lang w:val="vi-VN"/>
+        </w:rPr>
+        <w:t>Hình 3.2 Màn hình chính của ứng dụng</w:t>
+      </w:r>
+    </w:p>
+    <w:p>
+      <w:pPr>
+        <w:spacing w:line="360" w:lineRule="auto"/>
+        <w:rPr>
+          <w:rFonts w:ascii="Arial" w:hAnsi="Arial" w:cs="Arial"/>
+          <w:sz w:val="28"/>
+          <w:szCs w:val="28"/>
+          <w:lang w:val="vi-VN"/>
+        </w:rPr>
+      </w:pPr>
+    </w:p>
+    <w:p>
+      <w:pPr>
+        <w:spacing w:line="360" w:lineRule="auto"/>
+        <w:rPr>
+          <w:rFonts w:ascii="Arial" w:hAnsi="Arial" w:cs="Arial"/>
+          <w:sz w:val="28"/>
+          <w:szCs w:val="28"/>
+          <w:lang w:val="vi-VN"/>
+        </w:rPr>
+      </w:pPr>
+      <w:r>
+        <w:rPr>
+          <w:rFonts w:ascii="Arial" w:hAnsi="Arial" w:cs="Arial"/>
+          <w:sz w:val="28"/>
+          <w:szCs w:val="28"/>
+          <w:lang w:val="vi-VN"/>
+        </w:rPr>
+        <w:t>Để sử dụng, người dùng nhập văn bản tiếng Anh vào ô tiếng Anh tương ứng và nhập vào nút dịch. Kết quả sẽ được hiển thị tại ô tiếng Việt.</w:t>
+      </w:r>
+    </w:p>
+    <w:p>
+      <w:pPr>
+        <w:spacing w:line="360" w:lineRule="auto"/>
+        <w:rPr>
+          <w:rFonts w:ascii="Arial" w:hAnsi="Arial" w:cs="Arial"/>
+          <w:sz w:val="28"/>
+          <w:szCs w:val="28"/>
+          <w:lang w:val="vi-VN"/>
+        </w:rPr>
+      </w:pPr>
+    </w:p>
+    <w:p>
+      <w:pPr>
+        <w:spacing w:line="360" w:lineRule="auto"/>
+        <w:rPr>
+          <w:rFonts w:ascii="Arial" w:hAnsi="Arial" w:cs="Arial"/>
+          <w:sz w:val="28"/>
+          <w:szCs w:val="28"/>
+          <w:lang w:val="vi-VN"/>
+        </w:rPr>
+      </w:pPr>
+    </w:p>
+    <w:p>
+      <w:pPr>
+        <w:spacing w:line="360" w:lineRule="auto"/>
+        <w:rPr>
+          <w:rFonts w:ascii="Arial" w:hAnsi="Arial" w:cs="Arial"/>
+          <w:sz w:val="28"/>
+          <w:szCs w:val="28"/>
+          <w:lang w:val="vi-VN"/>
+        </w:rPr>
+      </w:pPr>
+    </w:p>
+    <w:p>
+      <w:pPr>
+        <w:spacing w:line="360" w:lineRule="auto"/>
+        <w:rPr>
+          <w:rFonts w:ascii="Arial" w:hAnsi="Arial" w:cs="Arial"/>
+          <w:sz w:val="28"/>
+          <w:szCs w:val="28"/>
+          <w:lang w:val="vi-VN"/>
+        </w:rPr>
+      </w:pPr>
+    </w:p>
+    <w:p>
+      <w:pPr>
+        <w:spacing w:line="360" w:lineRule="auto"/>
+        <w:rPr>
+          <w:rFonts w:ascii="Arial" w:hAnsi="Arial" w:cs="Arial"/>
+          <w:sz w:val="28"/>
+          <w:szCs w:val="28"/>
+          <w:lang w:val="vi-VN"/>
+        </w:rPr>
+      </w:pPr>
+    </w:p>
+    <w:p>
+      <w:pPr>
+        <w:spacing w:line="360" w:lineRule="auto"/>
+        <w:rPr>
+          <w:rFonts w:ascii="Arial" w:hAnsi="Arial" w:cs="Arial"/>
+          <w:sz w:val="28"/>
+          <w:szCs w:val="28"/>
+          <w:lang w:val="vi-VN"/>
+        </w:rPr>
+      </w:pPr>
+    </w:p>
+    <w:p>
+      <w:pPr>
+        <w:spacing w:line="360" w:lineRule="auto"/>
+        <w:rPr>
+          <w:rFonts w:ascii="Arial" w:hAnsi="Arial" w:cs="Arial"/>
+          <w:sz w:val="28"/>
+          <w:szCs w:val="28"/>
+          <w:lang w:val="vi-VN"/>
+        </w:rPr>
+      </w:pPr>
+    </w:p>
+    <w:p>
+      <w:pPr>
+        <w:spacing w:line="360" w:lineRule="auto"/>
+        <w:rPr>
+          <w:rFonts w:ascii="Arial" w:hAnsi="Arial" w:cs="Arial"/>
+          <w:sz w:val="28"/>
+          <w:szCs w:val="28"/>
+          <w:lang w:val="vi-VN"/>
+        </w:rPr>
+      </w:pPr>
+    </w:p>
+    <w:p>
+      <w:pPr>
+        <w:spacing w:line="360" w:lineRule="auto"/>
         <w:rPr>
           <w:rFonts w:ascii="Arial" w:hAnsi="Arial" w:cs="Arial"/>
           <w:b/>
@@ -3120,6 +3264,17 @@
           <w:szCs w:val="28"/>
           <w:lang w:val="vi-VN"/>
         </w:rPr>
+      </w:pPr>
+      <w:r>
+        <w:rPr>
+          <w:rFonts w:ascii="Arial" w:hAnsi="Arial" w:cs="Arial"/>
+          <w:b/>
+          <w:bCs/>
+          <w:sz w:val="28"/>
+          <w:szCs w:val="28"/>
+          <w:lang w:val="vi-VN"/>
+        </w:rPr>
+        <w:lastRenderedPageBreak/>
         <w:t xml:space="preserve">3.6.2 Thiết kế kiến trúc ứng </w:t>
       </w:r>
       <w:r>
@@ -3459,6 +3614,155 @@
     </w:lvl>
   </w:abstractNum>
   <w:abstractNum w:abstractNumId="1" w15:restartNumberingAfterBreak="0">
+    <w:nsid w:val="11341EFC"/>
+    <w:multiLevelType w:val="multilevel"/>
+    <w:tmpl w:val="A01CE688"/>
+    <w:lvl w:ilvl="0">
+      <w:start w:val="1"/>
+      <w:numFmt w:val="bullet"/>
+      <w:lvlText w:val=""/>
+      <w:lvlJc w:val="left"/>
+      <w:pPr>
+        <w:tabs>
+          <w:tab w:val="num" w:pos="720"/>
+        </w:tabs>
+        <w:ind w:left="720" w:hanging="360"/>
+      </w:pPr>
+      <w:rPr>
+        <w:rFonts w:ascii="Symbol" w:hAnsi="Symbol" w:hint="default"/>
+        <w:sz w:val="20"/>
+      </w:rPr>
+    </w:lvl>
+    <w:lvl w:ilvl="1" w:tentative="1">
+      <w:start w:val="1"/>
+      <w:numFmt w:val="bullet"/>
+      <w:lvlText w:val="o"/>
+      <w:lvlJc w:val="left"/>
+      <w:pPr>
+        <w:tabs>
+          <w:tab w:val="num" w:pos="1440"/>
+        </w:tabs>
+        <w:ind w:left="1440" w:hanging="360"/>
+      </w:pPr>
+      <w:rPr>
+        <w:rFonts w:ascii="Courier New" w:hAnsi="Courier New" w:hint="default"/>
+        <w:sz w:val="20"/>
+      </w:rPr>
+    </w:lvl>
+    <w:lvl w:ilvl="2" w:tentative="1">
+      <w:start w:val="1"/>
+      <w:numFmt w:val="bullet"/>
+      <w:lvlText w:val=""/>
+      <w:lvlJc w:val="left"/>
+      <w:pPr>
+        <w:tabs>
+          <w:tab w:val="num" w:pos="2160"/>
+        </w:tabs>
+        <w:ind w:left="2160" w:hanging="360"/>
+      </w:pPr>
+      <w:rPr>
+        <w:rFonts w:ascii="Wingdings" w:hAnsi="Wingdings" w:hint="default"/>
+        <w:sz w:val="20"/>
+      </w:rPr>
+    </w:lvl>
+    <w:lvl w:ilvl="3" w:tentative="1">
+      <w:start w:val="1"/>
+      <w:numFmt w:val="bullet"/>
+      <w:lvlText w:val=""/>
+      <w:lvlJc w:val="left"/>
+      <w:pPr>
+        <w:tabs>
+          <w:tab w:val="num" w:pos="2880"/>
+        </w:tabs>
+        <w:ind w:left="2880" w:hanging="360"/>
+      </w:pPr>
+      <w:rPr>
+        <w:rFonts w:ascii="Wingdings" w:hAnsi="Wingdings" w:hint="default"/>
+        <w:sz w:val="20"/>
+      </w:rPr>
+    </w:lvl>
+    <w:lvl w:ilvl="4" w:tentative="1">
+      <w:start w:val="1"/>
+      <w:numFmt w:val="bullet"/>
+      <w:lvlText w:val=""/>
+      <w:lvlJc w:val="left"/>
+      <w:pPr>
+        <w:tabs>
+          <w:tab w:val="num" w:pos="3600"/>
+        </w:tabs>
+        <w:ind w:left="3600" w:hanging="360"/>
+      </w:pPr>
+      <w:rPr>
+        <w:rFonts w:ascii="Wingdings" w:hAnsi="Wingdings" w:hint="default"/>
+        <w:sz w:val="20"/>
+      </w:rPr>
+    </w:lvl>
+    <w:lvl w:ilvl="5" w:tentative="1">
+      <w:start w:val="1"/>
+      <w:numFmt w:val="bullet"/>
+      <w:lvlText w:val=""/>
+      <w:lvlJc w:val="left"/>
+      <w:pPr>
+        <w:tabs>
+          <w:tab w:val="num" w:pos="4320"/>
+        </w:tabs>
+        <w:ind w:left="4320" w:hanging="360"/>
+      </w:pPr>
+      <w:rPr>
+        <w:rFonts w:ascii="Wingdings" w:hAnsi="Wingdings" w:hint="default"/>
+        <w:sz w:val="20"/>
+      </w:rPr>
+    </w:lvl>
+    <w:lvl w:ilvl="6" w:tentative="1">
+      <w:start w:val="1"/>
+      <w:numFmt w:val="bullet"/>
+      <w:lvlText w:val=""/>
+      <w:lvlJc w:val="left"/>
+      <w:pPr>
+        <w:tabs>
+          <w:tab w:val="num" w:pos="5040"/>
+        </w:tabs>
+        <w:ind w:left="5040" w:hanging="360"/>
+      </w:pPr>
+      <w:rPr>
+        <w:rFonts w:ascii="Wingdings" w:hAnsi="Wingdings" w:hint="default"/>
+        <w:sz w:val="20"/>
+      </w:rPr>
+    </w:lvl>
+    <w:lvl w:ilvl="7" w:tentative="1">
+      <w:start w:val="1"/>
+      <w:numFmt w:val="bullet"/>
+      <w:lvlText w:val=""/>
+      <w:lvlJc w:val="left"/>
+      <w:pPr>
+        <w:tabs>
+          <w:tab w:val="num" w:pos="5760"/>
+        </w:tabs>
+        <w:ind w:left="5760" w:hanging="360"/>
+      </w:pPr>
+      <w:rPr>
+        <w:rFonts w:ascii="Wingdings" w:hAnsi="Wingdings" w:hint="default"/>
+        <w:sz w:val="20"/>
+      </w:rPr>
+    </w:lvl>
+    <w:lvl w:ilvl="8" w:tentative="1">
+      <w:start w:val="1"/>
+      <w:numFmt w:val="bullet"/>
+      <w:lvlText w:val=""/>
+      <w:lvlJc w:val="left"/>
+      <w:pPr>
+        <w:tabs>
+          <w:tab w:val="num" w:pos="6480"/>
+        </w:tabs>
+        <w:ind w:left="6480" w:hanging="360"/>
+      </w:pPr>
+      <w:rPr>
+        <w:rFonts w:ascii="Wingdings" w:hAnsi="Wingdings" w:hint="default"/>
+        <w:sz w:val="20"/>
+      </w:rPr>
+    </w:lvl>
+  </w:abstractNum>
+  <w:abstractNum w:abstractNumId="2" w15:restartNumberingAfterBreak="0">
     <w:nsid w:val="70861F35"/>
     <w:multiLevelType w:val="multilevel"/>
     <w:tmpl w:val="F3FA853A"/>
@@ -3571,7 +3875,7 @@
       </w:pPr>
     </w:lvl>
   </w:abstractNum>
-  <w:abstractNum w:abstractNumId="2" w15:restartNumberingAfterBreak="0">
+  <w:abstractNum w:abstractNumId="3" w15:restartNumberingAfterBreak="0">
     <w:nsid w:val="717F6B37"/>
     <w:multiLevelType w:val="multilevel"/>
     <w:tmpl w:val="D2D01EDE"/>
@@ -3685,13 +3989,16 @@
     </w:lvl>
   </w:abstractNum>
   <w:num w:numId="1">
-    <w:abstractNumId w:val="1"/>
+    <w:abstractNumId w:val="2"/>
   </w:num>
   <w:num w:numId="2">
     <w:abstractNumId w:val="0"/>
   </w:num>
   <w:num w:numId="3">
-    <w:abstractNumId w:val="2"/>
+    <w:abstractNumId w:val="3"/>
+  </w:num>
+  <w:num w:numId="4">
+    <w:abstractNumId w:val="1"/>
   </w:num>
 </w:numbering>
 </file>
@@ -4091,6 +4398,26 @@
     <w:name w:val="Normal"/>
     <w:qFormat/>
   </w:style>
+  <w:style w:type="paragraph" w:styleId="Heading1">
+    <w:name w:val="heading 1"/>
+    <w:basedOn w:val="Normal"/>
+    <w:link w:val="Heading1Char"/>
+    <w:uiPriority w:val="9"/>
+    <w:qFormat/>
+    <w:rsid w:val="0021384E"/>
+    <w:pPr>
+      <w:spacing w:before="100" w:beforeAutospacing="1" w:after="100" w:afterAutospacing="1"/>
+      <w:outlineLvl w:val="0"/>
+    </w:pPr>
+    <w:rPr>
+      <w:rFonts w:ascii="Times New Roman" w:eastAsia="Times New Roman" w:hAnsi="Times New Roman" w:cs="Times New Roman"/>
+      <w:b/>
+      <w:bCs/>
+      <w:kern w:val="36"/>
+      <w:sz w:val="48"/>
+      <w:szCs w:val="48"/>
+    </w:rPr>
+  </w:style>
   <w:style w:type="character" w:default="1" w:styleId="DefaultParagraphFont">
     <w:name w:val="Default Paragraph Font"/>
     <w:uiPriority w:val="1"/>
@@ -4183,6 +4510,26 @@
     <w:link w:val="Footer"/>
     <w:uiPriority w:val="99"/>
     <w:rsid w:val="0026268D"/>
+  </w:style>
+  <w:style w:type="character" w:customStyle="1" w:styleId="Heading1Char">
+    <w:name w:val="Heading 1 Char"/>
+    <w:basedOn w:val="DefaultParagraphFont"/>
+    <w:link w:val="Heading1"/>
+    <w:uiPriority w:val="9"/>
+    <w:rsid w:val="0021384E"/>
+    <w:rPr>
+      <w:rFonts w:ascii="Times New Roman" w:eastAsia="Times New Roman" w:hAnsi="Times New Roman" w:cs="Times New Roman"/>
+      <w:b/>
+      <w:bCs/>
+      <w:kern w:val="36"/>
+      <w:sz w:val="48"/>
+      <w:szCs w:val="48"/>
+    </w:rPr>
+  </w:style>
+  <w:style w:type="character" w:customStyle="1" w:styleId="apple-converted-space">
+    <w:name w:val="apple-converted-space"/>
+    <w:basedOn w:val="DefaultParagraphFont"/>
+    <w:rsid w:val="0021384E"/>
   </w:style>
 </w:styles>
 </file>

</xml_diff>